<commit_message>
archive and some config changes
</commit_message>
<xml_diff>
--- a/Docu/2021-07_Lotto_Training.docx
+++ b/Docu/2021-07_Lotto_Training.docx
@@ -265,7 +265,15 @@
             <w:tcW w:w="1413" w:type="dxa"/>
           </w:tcPr>
           <w:p>
-            <w:r>
+            <w:pPr>
+              <w:rPr>
+                <w:highlight w:val="green"/>
+              </w:rPr>
+            </w:pPr>
+            <w:r>
+              <w:rPr>
+                <w:highlight w:val="green"/>
+              </w:rPr>
               <w:t>July 6, 2021</w:t>
             </w:r>
           </w:p>
@@ -275,7 +283,15 @@
             <w:tcW w:w="1573" w:type="dxa"/>
           </w:tcPr>
           <w:p>
-            <w:r>
+            <w:pPr>
+              <w:rPr>
+                <w:highlight w:val="green"/>
+              </w:rPr>
+            </w:pPr>
+            <w:r>
+              <w:rPr>
+                <w:highlight w:val="green"/>
+              </w:rPr>
               <w:t>16.66%</w:t>
             </w:r>
           </w:p>
@@ -291,8 +307,14 @@
                 <w:ilvl w:val="0"/>
                 <w:numId w:val="1"/>
               </w:numPr>
-            </w:pPr>
-            <w:r>
+              <w:rPr>
+                <w:highlight w:val="green"/>
+              </w:rPr>
+            </w:pPr>
+            <w:r>
+              <w:rPr>
+                <w:highlight w:val="green"/>
+              </w:rPr>
               <w:t>Day Name</w:t>
             </w:r>
           </w:p>
@@ -303,8 +325,14 @@
                 <w:ilvl w:val="0"/>
                 <w:numId w:val="1"/>
               </w:numPr>
-            </w:pPr>
-            <w:r>
+              <w:rPr>
+                <w:highlight w:val="green"/>
+              </w:rPr>
+            </w:pPr>
+            <w:r>
+              <w:rPr>
+                <w:highlight w:val="green"/>
+              </w:rPr>
               <w:t>Day</w:t>
             </w:r>
           </w:p>
@@ -315,8 +343,14 @@
                 <w:ilvl w:val="0"/>
                 <w:numId w:val="1"/>
               </w:numPr>
-            </w:pPr>
-            <w:r>
+              <w:rPr>
+                <w:highlight w:val="green"/>
+              </w:rPr>
+            </w:pPr>
+            <w:r>
+              <w:rPr>
+                <w:highlight w:val="green"/>
+              </w:rPr>
               <w:t>Month</w:t>
             </w:r>
           </w:p>
@@ -326,7 +360,15 @@
             <w:tcW w:w="1393" w:type="dxa"/>
           </w:tcPr>
           <w:p>
-            <w:r>
+            <w:pPr>
+              <w:rPr>
+                <w:highlight w:val="green"/>
+              </w:rPr>
+            </w:pPr>
+            <w:r>
+              <w:rPr>
+                <w:highlight w:val="green"/>
+              </w:rPr>
               <w:t>Arranged</w:t>
             </w:r>
           </w:p>
@@ -336,7 +378,15 @@
             <w:tcW w:w="1591" w:type="dxa"/>
           </w:tcPr>
           <w:p>
-            <w:r>
+            <w:pPr>
+              <w:rPr>
+                <w:highlight w:val="green"/>
+              </w:rPr>
+            </w:pPr>
+            <w:r>
+              <w:rPr>
+                <w:highlight w:val="green"/>
+              </w:rPr>
               <w:t>First</w:t>
             </w:r>
           </w:p>
@@ -352,8 +402,14 @@
                 <w:ilvl w:val="0"/>
                 <w:numId w:val="1"/>
               </w:numPr>
-            </w:pPr>
-            <w:r>
+              <w:rPr>
+                <w:highlight w:val="green"/>
+              </w:rPr>
+            </w:pPr>
+            <w:r>
+              <w:rPr>
+                <w:highlight w:val="green"/>
+              </w:rPr>
               <w:t>Deep Learning enabled</w:t>
             </w:r>
           </w:p>
@@ -674,7 +730,11 @@
           <w:tcPr>
             <w:tcW w:w="1573" w:type="dxa"/>
           </w:tcPr>
-          <w:p/>
+          <w:p>
+            <w:r>
+              <w:t>6.94%</w:t>
+            </w:r>
+          </w:p>
         </w:tc>
         <w:tc>
           <w:tcPr>
@@ -710,6 +770,931 @@
           <w:p>
             <w:r>
               <w:t>Second</w:t>
+            </w:r>
+          </w:p>
+        </w:tc>
+        <w:tc>
+          <w:tcPr>
+            <w:tcW w:w="3112" w:type="dxa"/>
+          </w:tcPr>
+          <w:p>
+            <w:pPr>
+              <w:pStyle w:val="ListParagraph"/>
+              <w:numPr>
+                <w:ilvl w:val="0"/>
+                <w:numId w:val="1"/>
+              </w:numPr>
+            </w:pPr>
+            <w:r>
+              <w:t>Deep Learning enabled</w:t>
+            </w:r>
+          </w:p>
+        </w:tc>
+      </w:tr>
+      <w:tr>
+        <w:tc>
+          <w:tcPr>
+            <w:tcW w:w="1413" w:type="dxa"/>
+          </w:tcPr>
+          <w:p>
+            <w:r>
+              <w:t>July 9, 2021</w:t>
+            </w:r>
+          </w:p>
+        </w:tc>
+        <w:tc>
+          <w:tcPr>
+            <w:tcW w:w="1573" w:type="dxa"/>
+          </w:tcPr>
+          <w:p>
+            <w:r>
+              <w:t>8.33%</w:t>
+            </w:r>
+          </w:p>
+        </w:tc>
+        <w:tc>
+          <w:tcPr>
+            <w:tcW w:w="2117" w:type="dxa"/>
+          </w:tcPr>
+          <w:p>
+            <w:pPr>
+              <w:pStyle w:val="ListParagraph"/>
+              <w:numPr>
+                <w:ilvl w:val="0"/>
+                <w:numId w:val="1"/>
+              </w:numPr>
+            </w:pPr>
+            <w:r>
+              <w:t>All columns</w:t>
+            </w:r>
+          </w:p>
+        </w:tc>
+        <w:tc>
+          <w:tcPr>
+            <w:tcW w:w="1393" w:type="dxa"/>
+          </w:tcPr>
+          <w:p>
+            <w:r>
+              <w:t>Arranged</w:t>
+            </w:r>
+          </w:p>
+        </w:tc>
+        <w:tc>
+          <w:tcPr>
+            <w:tcW w:w="1591" w:type="dxa"/>
+          </w:tcPr>
+          <w:p>
+            <w:r>
+              <w:t>Second</w:t>
+            </w:r>
+          </w:p>
+        </w:tc>
+        <w:tc>
+          <w:tcPr>
+            <w:tcW w:w="3112" w:type="dxa"/>
+          </w:tcPr>
+          <w:p>
+            <w:pPr>
+              <w:pStyle w:val="ListParagraph"/>
+              <w:numPr>
+                <w:ilvl w:val="0"/>
+                <w:numId w:val="1"/>
+              </w:numPr>
+            </w:pPr>
+            <w:r>
+              <w:t>Deep Learning enabled</w:t>
+            </w:r>
+          </w:p>
+        </w:tc>
+      </w:tr>
+      <w:tr>
+        <w:tc>
+          <w:tcPr>
+            <w:tcW w:w="1413" w:type="dxa"/>
+          </w:tcPr>
+          <w:p>
+            <w:r>
+              <w:t>July 9, 2021</w:t>
+            </w:r>
+          </w:p>
+        </w:tc>
+        <w:tc>
+          <w:tcPr>
+            <w:tcW w:w="1573" w:type="dxa"/>
+          </w:tcPr>
+          <w:p>
+            <w:r>
+              <w:t>9.25%</w:t>
+            </w:r>
+          </w:p>
+        </w:tc>
+        <w:tc>
+          <w:tcPr>
+            <w:tcW w:w="2117" w:type="dxa"/>
+          </w:tcPr>
+          <w:p>
+            <w:pPr>
+              <w:pStyle w:val="ListParagraph"/>
+              <w:numPr>
+                <w:ilvl w:val="0"/>
+                <w:numId w:val="1"/>
+              </w:numPr>
+            </w:pPr>
+            <w:r>
+              <w:t>Day</w:t>
+            </w:r>
+          </w:p>
+          <w:p>
+            <w:pPr>
+              <w:pStyle w:val="ListParagraph"/>
+              <w:numPr>
+                <w:ilvl w:val="0"/>
+                <w:numId w:val="1"/>
+              </w:numPr>
+            </w:pPr>
+            <w:r>
+              <w:t>Month</w:t>
+            </w:r>
+          </w:p>
+          <w:p>
+            <w:pPr>
+              <w:pStyle w:val="ListParagraph"/>
+              <w:numPr>
+                <w:ilvl w:val="0"/>
+                <w:numId w:val="1"/>
+              </w:numPr>
+            </w:pPr>
+            <w:r>
+              <w:t>Day name</w:t>
+            </w:r>
+          </w:p>
+          <w:p>
+            <w:pPr>
+              <w:pStyle w:val="ListParagraph"/>
+              <w:numPr>
+                <w:ilvl w:val="0"/>
+                <w:numId w:val="1"/>
+              </w:numPr>
+            </w:pPr>
+            <w:r>
+              <w:t>Day cos</w:t>
+            </w:r>
+          </w:p>
+        </w:tc>
+        <w:tc>
+          <w:tcPr>
+            <w:tcW w:w="1393" w:type="dxa"/>
+          </w:tcPr>
+          <w:p>
+            <w:r>
+              <w:t>Arranged</w:t>
+            </w:r>
+          </w:p>
+        </w:tc>
+        <w:tc>
+          <w:tcPr>
+            <w:tcW w:w="1591" w:type="dxa"/>
+          </w:tcPr>
+          <w:p>
+            <w:r>
+              <w:t>Second</w:t>
+            </w:r>
+          </w:p>
+        </w:tc>
+        <w:tc>
+          <w:tcPr>
+            <w:tcW w:w="3112" w:type="dxa"/>
+          </w:tcPr>
+          <w:p>
+            <w:pPr>
+              <w:pStyle w:val="ListParagraph"/>
+              <w:numPr>
+                <w:ilvl w:val="0"/>
+                <w:numId w:val="1"/>
+              </w:numPr>
+            </w:pPr>
+            <w:r>
+              <w:t>Deep Learning enabled</w:t>
+            </w:r>
+          </w:p>
+        </w:tc>
+      </w:tr>
+      <w:tr>
+        <w:tc>
+          <w:tcPr>
+            <w:tcW w:w="1413" w:type="dxa"/>
+          </w:tcPr>
+          <w:p>
+            <w:r>
+              <w:t>July 9, 2021</w:t>
+            </w:r>
+          </w:p>
+        </w:tc>
+        <w:tc>
+          <w:tcPr>
+            <w:tcW w:w="1573" w:type="dxa"/>
+          </w:tcPr>
+          <w:p>
+            <w:r>
+              <w:t>8.33%</w:t>
+            </w:r>
+          </w:p>
+        </w:tc>
+        <w:tc>
+          <w:tcPr>
+            <w:tcW w:w="2117" w:type="dxa"/>
+          </w:tcPr>
+          <w:p>
+            <w:pPr>
+              <w:pStyle w:val="ListParagraph"/>
+              <w:numPr>
+                <w:ilvl w:val="0"/>
+                <w:numId w:val="1"/>
+              </w:numPr>
+            </w:pPr>
+            <w:r>
+              <w:t>Day</w:t>
+            </w:r>
+          </w:p>
+          <w:p>
+            <w:pPr>
+              <w:pStyle w:val="ListParagraph"/>
+              <w:numPr>
+                <w:ilvl w:val="0"/>
+                <w:numId w:val="1"/>
+              </w:numPr>
+            </w:pPr>
+            <w:r>
+              <w:t>Month</w:t>
+            </w:r>
+          </w:p>
+          <w:p>
+            <w:pPr>
+              <w:pStyle w:val="ListParagraph"/>
+              <w:numPr>
+                <w:ilvl w:val="0"/>
+                <w:numId w:val="1"/>
+              </w:numPr>
+            </w:pPr>
+            <w:r>
+              <w:t>Day name</w:t>
+            </w:r>
+          </w:p>
+        </w:tc>
+        <w:tc>
+          <w:tcPr>
+            <w:tcW w:w="1393" w:type="dxa"/>
+          </w:tcPr>
+          <w:p>
+            <w:r>
+              <w:t>Arranged</w:t>
+            </w:r>
+          </w:p>
+        </w:tc>
+        <w:tc>
+          <w:tcPr>
+            <w:tcW w:w="1591" w:type="dxa"/>
+          </w:tcPr>
+          <w:p>
+            <w:r>
+              <w:t>Second</w:t>
+            </w:r>
+          </w:p>
+        </w:tc>
+        <w:tc>
+          <w:tcPr>
+            <w:tcW w:w="3112" w:type="dxa"/>
+          </w:tcPr>
+          <w:p>
+            <w:pPr>
+              <w:pStyle w:val="ListParagraph"/>
+              <w:numPr>
+                <w:ilvl w:val="0"/>
+                <w:numId w:val="1"/>
+              </w:numPr>
+            </w:pPr>
+            <w:r>
+              <w:t>Deep Learning enabled</w:t>
+            </w:r>
+          </w:p>
+        </w:tc>
+      </w:tr>
+      <w:tr>
+        <w:tc>
+          <w:tcPr>
+            <w:tcW w:w="1413" w:type="dxa"/>
+          </w:tcPr>
+          <w:p>
+            <w:pPr>
+              <w:rPr>
+                <w:highlight w:val="green"/>
+              </w:rPr>
+            </w:pPr>
+            <w:r>
+              <w:rPr>
+                <w:highlight w:val="green"/>
+              </w:rPr>
+              <w:t>July 9, 2021</w:t>
+            </w:r>
+          </w:p>
+        </w:tc>
+        <w:tc>
+          <w:tcPr>
+            <w:tcW w:w="1573" w:type="dxa"/>
+          </w:tcPr>
+          <w:p>
+            <w:pPr>
+              <w:rPr>
+                <w:highlight w:val="green"/>
+              </w:rPr>
+            </w:pPr>
+            <w:r>
+              <w:rPr>
+                <w:highlight w:val="green"/>
+              </w:rPr>
+              <w:t>9.72%</w:t>
+            </w:r>
+          </w:p>
+        </w:tc>
+        <w:tc>
+          <w:tcPr>
+            <w:tcW w:w="2117" w:type="dxa"/>
+          </w:tcPr>
+          <w:p>
+            <w:pPr>
+              <w:pStyle w:val="ListParagraph"/>
+              <w:numPr>
+                <w:ilvl w:val="0"/>
+                <w:numId w:val="1"/>
+              </w:numPr>
+              <w:rPr>
+                <w:highlight w:val="green"/>
+              </w:rPr>
+            </w:pPr>
+            <w:r>
+              <w:rPr>
+                <w:highlight w:val="green"/>
+              </w:rPr>
+              <w:t>Day</w:t>
+            </w:r>
+          </w:p>
+          <w:p>
+            <w:pPr>
+              <w:pStyle w:val="ListParagraph"/>
+              <w:numPr>
+                <w:ilvl w:val="0"/>
+                <w:numId w:val="1"/>
+              </w:numPr>
+              <w:rPr>
+                <w:highlight w:val="green"/>
+              </w:rPr>
+            </w:pPr>
+            <w:r>
+              <w:rPr>
+                <w:highlight w:val="green"/>
+              </w:rPr>
+              <w:t>Month</w:t>
+            </w:r>
+          </w:p>
+        </w:tc>
+        <w:tc>
+          <w:tcPr>
+            <w:tcW w:w="1393" w:type="dxa"/>
+          </w:tcPr>
+          <w:p>
+            <w:pPr>
+              <w:rPr>
+                <w:highlight w:val="green"/>
+              </w:rPr>
+            </w:pPr>
+            <w:r>
+              <w:rPr>
+                <w:highlight w:val="green"/>
+              </w:rPr>
+              <w:t>Arranged</w:t>
+            </w:r>
+          </w:p>
+        </w:tc>
+        <w:tc>
+          <w:tcPr>
+            <w:tcW w:w="1591" w:type="dxa"/>
+          </w:tcPr>
+          <w:p>
+            <w:pPr>
+              <w:rPr>
+                <w:highlight w:val="green"/>
+              </w:rPr>
+            </w:pPr>
+            <w:r>
+              <w:rPr>
+                <w:highlight w:val="green"/>
+              </w:rPr>
+              <w:t>Second</w:t>
+            </w:r>
+          </w:p>
+        </w:tc>
+        <w:tc>
+          <w:tcPr>
+            <w:tcW w:w="3112" w:type="dxa"/>
+          </w:tcPr>
+          <w:p>
+            <w:pPr>
+              <w:pStyle w:val="ListParagraph"/>
+              <w:numPr>
+                <w:ilvl w:val="0"/>
+                <w:numId w:val="1"/>
+              </w:numPr>
+              <w:rPr>
+                <w:highlight w:val="green"/>
+              </w:rPr>
+            </w:pPr>
+            <w:r>
+              <w:rPr>
+                <w:highlight w:val="green"/>
+              </w:rPr>
+              <w:t>Deep Learning enabled</w:t>
+            </w:r>
+          </w:p>
+        </w:tc>
+      </w:tr>
+      <w:tr>
+        <w:tc>
+          <w:tcPr>
+            <w:tcW w:w="1413" w:type="dxa"/>
+          </w:tcPr>
+          <w:p>
+            <w:pPr>
+              <w:rPr>
+                <w:highlight w:val="green"/>
+              </w:rPr>
+            </w:pPr>
+            <w:r>
+              <w:rPr>
+                <w:highlight w:val="green"/>
+              </w:rPr>
+              <w:t>July 10, 2021</w:t>
+            </w:r>
+          </w:p>
+        </w:tc>
+        <w:tc>
+          <w:tcPr>
+            <w:tcW w:w="1573" w:type="dxa"/>
+          </w:tcPr>
+          <w:p>
+            <w:pPr>
+              <w:rPr>
+                <w:highlight w:val="green"/>
+              </w:rPr>
+            </w:pPr>
+            <w:r>
+              <w:rPr>
+                <w:highlight w:val="green"/>
+              </w:rPr>
+              <w:t>8.79%</w:t>
+            </w:r>
+          </w:p>
+        </w:tc>
+        <w:tc>
+          <w:tcPr>
+            <w:tcW w:w="2117" w:type="dxa"/>
+          </w:tcPr>
+          <w:p>
+            <w:pPr>
+              <w:pStyle w:val="ListParagraph"/>
+              <w:numPr>
+                <w:ilvl w:val="0"/>
+                <w:numId w:val="1"/>
+              </w:numPr>
+              <w:rPr>
+                <w:highlight w:val="green"/>
+              </w:rPr>
+            </w:pPr>
+            <w:r>
+              <w:rPr>
+                <w:highlight w:val="green"/>
+              </w:rPr>
+              <w:t>All columns</w:t>
+            </w:r>
+          </w:p>
+        </w:tc>
+        <w:tc>
+          <w:tcPr>
+            <w:tcW w:w="1393" w:type="dxa"/>
+          </w:tcPr>
+          <w:p>
+            <w:pPr>
+              <w:rPr>
+                <w:highlight w:val="green"/>
+              </w:rPr>
+            </w:pPr>
+            <w:r>
+              <w:rPr>
+                <w:highlight w:val="green"/>
+              </w:rPr>
+              <w:t>Arranged</w:t>
+            </w:r>
+          </w:p>
+        </w:tc>
+        <w:tc>
+          <w:tcPr>
+            <w:tcW w:w="1591" w:type="dxa"/>
+          </w:tcPr>
+          <w:p>
+            <w:pPr>
+              <w:rPr>
+                <w:highlight w:val="green"/>
+              </w:rPr>
+            </w:pPr>
+            <w:r>
+              <w:rPr>
+                <w:highlight w:val="green"/>
+              </w:rPr>
+              <w:t>Third</w:t>
+            </w:r>
+          </w:p>
+        </w:tc>
+        <w:tc>
+          <w:tcPr>
+            <w:tcW w:w="3112" w:type="dxa"/>
+          </w:tcPr>
+          <w:p>
+            <w:pPr>
+              <w:pStyle w:val="ListParagraph"/>
+              <w:numPr>
+                <w:ilvl w:val="0"/>
+                <w:numId w:val="1"/>
+              </w:numPr>
+              <w:rPr>
+                <w:highlight w:val="green"/>
+              </w:rPr>
+            </w:pPr>
+            <w:r>
+              <w:rPr>
+                <w:highlight w:val="green"/>
+              </w:rPr>
+              <w:t>Deep Learning enabled</w:t>
+            </w:r>
+          </w:p>
+        </w:tc>
+      </w:tr>
+      <w:tr>
+        <w:tc>
+          <w:tcPr>
+            <w:tcW w:w="1413" w:type="dxa"/>
+          </w:tcPr>
+          <w:p>
+            <w:r>
+              <w:t>July 10, 2021</w:t>
+            </w:r>
+          </w:p>
+        </w:tc>
+        <w:tc>
+          <w:tcPr>
+            <w:tcW w:w="1573" w:type="dxa"/>
+          </w:tcPr>
+          <w:p>
+            <w:r>
+              <w:t>8.33%</w:t>
+            </w:r>
+          </w:p>
+        </w:tc>
+        <w:tc>
+          <w:tcPr>
+            <w:tcW w:w="2117" w:type="dxa"/>
+          </w:tcPr>
+          <w:p>
+            <w:pPr>
+              <w:pStyle w:val="ListParagraph"/>
+              <w:numPr>
+                <w:ilvl w:val="0"/>
+                <w:numId w:val="1"/>
+              </w:numPr>
+            </w:pPr>
+            <w:r>
+              <w:t>Month</w:t>
+            </w:r>
+          </w:p>
+          <w:p>
+            <w:pPr>
+              <w:pStyle w:val="ListParagraph"/>
+              <w:numPr>
+                <w:ilvl w:val="0"/>
+                <w:numId w:val="1"/>
+              </w:numPr>
+            </w:pPr>
+            <w:r>
+              <w:t>Day name</w:t>
+            </w:r>
+          </w:p>
+          <w:p>
+            <w:pPr>
+              <w:pStyle w:val="ListParagraph"/>
+              <w:numPr>
+                <w:ilvl w:val="0"/>
+                <w:numId w:val="1"/>
+              </w:numPr>
+            </w:pPr>
+            <w:r>
+              <w:t>Day</w:t>
+            </w:r>
+          </w:p>
+          <w:p>
+            <w:pPr>
+              <w:pStyle w:val="ListParagraph"/>
+              <w:numPr>
+                <w:ilvl w:val="0"/>
+                <w:numId w:val="1"/>
+              </w:numPr>
+            </w:pPr>
+            <w:r>
+              <w:t>Week cos</w:t>
+            </w:r>
+          </w:p>
+        </w:tc>
+        <w:tc>
+          <w:tcPr>
+            <w:tcW w:w="1393" w:type="dxa"/>
+          </w:tcPr>
+          <w:p>
+            <w:r>
+              <w:t xml:space="preserve">Arranged </w:t>
+            </w:r>
+          </w:p>
+        </w:tc>
+        <w:tc>
+          <w:tcPr>
+            <w:tcW w:w="1591" w:type="dxa"/>
+          </w:tcPr>
+          <w:p>
+            <w:r>
+              <w:t>Third</w:t>
+            </w:r>
+          </w:p>
+        </w:tc>
+        <w:tc>
+          <w:tcPr>
+            <w:tcW w:w="3112" w:type="dxa"/>
+          </w:tcPr>
+          <w:p>
+            <w:pPr>
+              <w:pStyle w:val="ListParagraph"/>
+              <w:numPr>
+                <w:ilvl w:val="0"/>
+                <w:numId w:val="1"/>
+              </w:numPr>
+            </w:pPr>
+            <w:r>
+              <w:t>Deep Learning enabled</w:t>
+            </w:r>
+          </w:p>
+        </w:tc>
+      </w:tr>
+      <w:tr>
+        <w:tc>
+          <w:tcPr>
+            <w:tcW w:w="1413" w:type="dxa"/>
+          </w:tcPr>
+          <w:p>
+            <w:r>
+              <w:t>July 10, 2021</w:t>
+            </w:r>
+          </w:p>
+        </w:tc>
+        <w:tc>
+          <w:tcPr>
+            <w:tcW w:w="1573" w:type="dxa"/>
+          </w:tcPr>
+          <w:p>
+            <w:r>
+              <w:t>7.8</w:t>
+            </w:r>
+            <w:r>
+              <w:t>7%</w:t>
+            </w:r>
+          </w:p>
+        </w:tc>
+        <w:tc>
+          <w:tcPr>
+            <w:tcW w:w="2117" w:type="dxa"/>
+          </w:tcPr>
+          <w:p>
+            <w:pPr>
+              <w:pStyle w:val="ListParagraph"/>
+              <w:numPr>
+                <w:ilvl w:val="0"/>
+                <w:numId w:val="1"/>
+              </w:numPr>
+            </w:pPr>
+            <w:r>
+              <w:t>Month</w:t>
+            </w:r>
+          </w:p>
+          <w:p>
+            <w:pPr>
+              <w:pStyle w:val="ListParagraph"/>
+              <w:numPr>
+                <w:ilvl w:val="0"/>
+                <w:numId w:val="1"/>
+              </w:numPr>
+            </w:pPr>
+            <w:r>
+              <w:t>Day name</w:t>
+            </w:r>
+          </w:p>
+          <w:p>
+            <w:pPr>
+              <w:pStyle w:val="ListParagraph"/>
+              <w:numPr>
+                <w:ilvl w:val="0"/>
+                <w:numId w:val="1"/>
+              </w:numPr>
+            </w:pPr>
+            <w:r>
+              <w:t>Day</w:t>
+            </w:r>
+          </w:p>
+        </w:tc>
+        <w:tc>
+          <w:tcPr>
+            <w:tcW w:w="1393" w:type="dxa"/>
+          </w:tcPr>
+          <w:p>
+            <w:r>
+              <w:t>Arranged</w:t>
+            </w:r>
+          </w:p>
+        </w:tc>
+        <w:tc>
+          <w:tcPr>
+            <w:tcW w:w="1591" w:type="dxa"/>
+          </w:tcPr>
+          <w:p>
+            <w:r>
+              <w:t>Third</w:t>
+            </w:r>
+          </w:p>
+        </w:tc>
+        <w:tc>
+          <w:tcPr>
+            <w:tcW w:w="3112" w:type="dxa"/>
+          </w:tcPr>
+          <w:p>
+            <w:pPr>
+              <w:pStyle w:val="ListParagraph"/>
+              <w:numPr>
+                <w:ilvl w:val="0"/>
+                <w:numId w:val="1"/>
+              </w:numPr>
+            </w:pPr>
+            <w:r>
+              <w:t>Deep Learning enabled</w:t>
+            </w:r>
+          </w:p>
+        </w:tc>
+      </w:tr>
+      <w:tr>
+        <w:tc>
+          <w:tcPr>
+            <w:tcW w:w="1413" w:type="dxa"/>
+          </w:tcPr>
+          <w:p>
+            <w:r>
+              <w:t>July 10, 2021</w:t>
+            </w:r>
+          </w:p>
+        </w:tc>
+        <w:tc>
+          <w:tcPr>
+            <w:tcW w:w="1573" w:type="dxa"/>
+          </w:tcPr>
+          <w:p>
+            <w:r>
+              <w:t>6.01%</w:t>
+            </w:r>
+          </w:p>
+        </w:tc>
+        <w:tc>
+          <w:tcPr>
+            <w:tcW w:w="2117" w:type="dxa"/>
+          </w:tcPr>
+          <w:p>
+            <w:pPr>
+              <w:pStyle w:val="ListParagraph"/>
+              <w:numPr>
+                <w:ilvl w:val="0"/>
+                <w:numId w:val="1"/>
+              </w:numPr>
+            </w:pPr>
+            <w:r>
+              <w:t>Month</w:t>
+            </w:r>
+          </w:p>
+          <w:p>
+            <w:pPr>
+              <w:pStyle w:val="ListParagraph"/>
+              <w:numPr>
+                <w:ilvl w:val="0"/>
+                <w:numId w:val="1"/>
+              </w:numPr>
+            </w:pPr>
+            <w:r>
+              <w:t>Day name</w:t>
+            </w:r>
+          </w:p>
+        </w:tc>
+        <w:tc>
+          <w:tcPr>
+            <w:tcW w:w="1393" w:type="dxa"/>
+          </w:tcPr>
+          <w:p>
+            <w:r>
+              <w:t>Arranged</w:t>
+            </w:r>
+          </w:p>
+        </w:tc>
+        <w:tc>
+          <w:tcPr>
+            <w:tcW w:w="1591" w:type="dxa"/>
+          </w:tcPr>
+          <w:p>
+            <w:r>
+              <w:t>Third</w:t>
+            </w:r>
+          </w:p>
+        </w:tc>
+        <w:tc>
+          <w:tcPr>
+            <w:tcW w:w="3112" w:type="dxa"/>
+          </w:tcPr>
+          <w:p>
+            <w:pPr>
+              <w:pStyle w:val="ListParagraph"/>
+              <w:numPr>
+                <w:ilvl w:val="0"/>
+                <w:numId w:val="1"/>
+              </w:numPr>
+            </w:pPr>
+            <w:r>
+              <w:t>Deep Learning enabled</w:t>
+            </w:r>
+          </w:p>
+        </w:tc>
+      </w:tr>
+      <w:tr>
+        <w:tc>
+          <w:tcPr>
+            <w:tcW w:w="1413" w:type="dxa"/>
+          </w:tcPr>
+          <w:p>
+            <w:r>
+              <w:t>July 10, 2021</w:t>
+            </w:r>
+          </w:p>
+        </w:tc>
+        <w:tc>
+          <w:tcPr>
+            <w:tcW w:w="1573" w:type="dxa"/>
+          </w:tcPr>
+          <w:p>
+            <w:r>
+              <w:t>7.40%</w:t>
+            </w:r>
+          </w:p>
+        </w:tc>
+        <w:tc>
+          <w:tcPr>
+            <w:tcW w:w="2117" w:type="dxa"/>
+          </w:tcPr>
+          <w:p>
+            <w:pPr>
+              <w:pStyle w:val="ListParagraph"/>
+              <w:numPr>
+                <w:ilvl w:val="0"/>
+                <w:numId w:val="1"/>
+              </w:numPr>
+            </w:pPr>
+            <w:r>
+              <w:t>Month</w:t>
+            </w:r>
+          </w:p>
+        </w:tc>
+        <w:tc>
+          <w:tcPr>
+            <w:tcW w:w="1393" w:type="dxa"/>
+          </w:tcPr>
+          <w:p>
+            <w:r>
+              <w:t>Arranged</w:t>
+            </w:r>
+          </w:p>
+        </w:tc>
+        <w:tc>
+          <w:tcPr>
+            <w:tcW w:w="1591" w:type="dxa"/>
+          </w:tcPr>
+          <w:p>
+            <w:r>
+              <w:t>Third</w:t>
             </w:r>
           </w:p>
         </w:tc>
@@ -1736,9 +2721,12 @@
 </file>
 
 <file path=customXml/item1.xml><?xml version="1.0" encoding="utf-8"?>
-<p:properties xmlns:p="http://schemas.microsoft.com/office/2006/metadata/properties" xmlns:xsi="http://www.w3.org/2001/XMLSchema-instance" xmlns:pc="http://schemas.microsoft.com/office/infopath/2007/PartnerControls">
-  <documentManagement/>
-</p:properties>
+<?mso-contentType ?>
+<FormTemplates xmlns="http://schemas.microsoft.com/sharepoint/v3/contenttype/forms">
+  <Display>DocumentLibraryForm</Display>
+  <Edit>DocumentLibraryForm</Edit>
+  <New>DocumentLibraryForm</New>
+</FormTemplates>
 </file>
 
 <file path=customXml/item2.xml><?xml version="1.0" encoding="utf-8"?>
@@ -1959,19 +2947,15 @@
 </file>
 
 <file path=customXml/item3.xml><?xml version="1.0" encoding="utf-8"?>
-<?mso-contentType ?>
-<FormTemplates xmlns="http://schemas.microsoft.com/sharepoint/v3/contenttype/forms">
-  <Display>DocumentLibraryForm</Display>
-  <Edit>DocumentLibraryForm</Edit>
-  <New>DocumentLibraryForm</New>
-</FormTemplates>
+<p:properties xmlns:p="http://schemas.microsoft.com/office/2006/metadata/properties" xmlns:xsi="http://www.w3.org/2001/XMLSchema-instance" xmlns:pc="http://schemas.microsoft.com/office/infopath/2007/PartnerControls">
+  <documentManagement/>
+</p:properties>
 </file>
 
 <file path=customXml/itemProps1.xml><?xml version="1.0" encoding="utf-8"?>
-<ds:datastoreItem xmlns:ds="http://schemas.openxmlformats.org/officeDocument/2006/customXml" ds:itemID="{EABE3ADD-4AC7-4761-B45F-C55D1F78685F}">
+<ds:datastoreItem xmlns:ds="http://schemas.openxmlformats.org/officeDocument/2006/customXml" ds:itemID="{A1E8E952-CC82-40F1-9131-3059D2A1EF04}">
   <ds:schemaRefs>
-    <ds:schemaRef ds:uri="http://schemas.microsoft.com/office/2006/metadata/properties"/>
-    <ds:schemaRef ds:uri="http://schemas.microsoft.com/office/infopath/2007/PartnerControls"/>
+    <ds:schemaRef ds:uri="http://schemas.microsoft.com/sharepoint/v3/contenttype/forms"/>
   </ds:schemaRefs>
 </ds:datastoreItem>
 </file>
@@ -1996,9 +2980,10 @@
 </file>
 
 <file path=customXml/itemProps3.xml><?xml version="1.0" encoding="utf-8"?>
-<ds:datastoreItem xmlns:ds="http://schemas.openxmlformats.org/officeDocument/2006/customXml" ds:itemID="{A1E8E952-CC82-40F1-9131-3059D2A1EF04}">
+<ds:datastoreItem xmlns:ds="http://schemas.openxmlformats.org/officeDocument/2006/customXml" ds:itemID="{EABE3ADD-4AC7-4761-B45F-C55D1F78685F}">
   <ds:schemaRefs>
-    <ds:schemaRef ds:uri="http://schemas.microsoft.com/sharepoint/v3/contenttype/forms"/>
+    <ds:schemaRef ds:uri="http://schemas.microsoft.com/office/2006/metadata/properties"/>
+    <ds:schemaRef ds:uri="http://schemas.microsoft.com/office/infopath/2007/PartnerControls"/>
   </ds:schemaRefs>
 </ds:datastoreItem>
 </file>
</xml_diff>